<commit_message>
Aufnahme von Nichtwählern bei den Parteien
</commit_message>
<xml_diff>
--- a/abstract_statistische_woche/Zusammenfassung.docx
+++ b/abstract_statistische_woche/Zusammenfassung.docx
@@ -138,7 +138,13 @@
         <w:t>E</w:t>
       </w:r>
       <w:r>
-        <w:t>rhebungsmethoden wie</w:t>
+        <w:t>rhebungsmethoden</w:t>
+      </w:r>
+      <w:r>
+        <w:t>,</w:t>
+      </w:r>
+      <w:r>
+        <w:t xml:space="preserve"> wie</w:t>
       </w:r>
       <w:r>
         <w:t xml:space="preserve"> z.B.</w:t>
@@ -202,11 +208,19 @@
         </w:rPr>
         <w:t xml:space="preserve"> </w:t>
       </w:r>
-      <w:r>
-        <w:rPr>
-          <w:i/>
-        </w:rPr>
-        <w:t xml:space="preserve">probability </w:t>
+      <w:proofErr w:type="spellStart"/>
+      <w:r>
+        <w:rPr>
+          <w:i/>
+        </w:rPr>
+        <w:t>probability</w:t>
+      </w:r>
+      <w:proofErr w:type="spellEnd"/>
+      <w:r>
+        <w:rPr>
+          <w:i/>
+        </w:rPr>
+        <w:t xml:space="preserve"> </w:t>
       </w:r>
       <w:r>
         <w:t xml:space="preserve">des </w:t>
@@ -655,13 +669,31 @@
         <w:rPr>
           <w:i/>
         </w:rPr>
-        <w:t xml:space="preserve">Bereitschaft </w:t>
-      </w:r>
-      <w:r>
-        <w:rPr>
-          <w:i/>
-        </w:rPr>
-        <w:t>Digitale Inhalte</w:t>
+        <w:t>Bereitschaft</w:t>
+      </w:r>
+      <w:r>
+        <w:rPr>
+          <w:i/>
+        </w:rPr>
+        <w:t>,</w:t>
+      </w:r>
+      <w:r>
+        <w:rPr>
+          <w:i/>
+        </w:rPr>
+        <w:t xml:space="preserve"> </w:t>
+      </w:r>
+      <w:r>
+        <w:rPr>
+          <w:i/>
+        </w:rPr>
+        <w:t>d</w:t>
+      </w:r>
+      <w:r>
+        <w:rPr>
+          <w:i/>
+        </w:rPr>
+        <w:t>igitale Inhalte</w:t>
       </w:r>
       <w:r>
         <w:rPr>
@@ -676,10 +708,7 @@
         <w:t>“</w:t>
       </w:r>
       <w:r>
-        <w:t xml:space="preserve">, </w:t>
-      </w:r>
-      <w:r>
-        <w:t>als Quelle für die Simulation der Online-Samples</w:t>
+        <w:t>, als Quelle für die Simulation der Online-Samples</w:t>
       </w:r>
       <w:r>
         <w:t>.</w:t>
@@ -700,7 +729,10 @@
         <w:t>gewichteten Ergebnisse</w:t>
       </w:r>
       <w:r>
-        <w:t xml:space="preserve"> zur Parteiwahl</w:t>
+        <w:t xml:space="preserve"> zur </w:t>
+      </w:r>
+      <w:r>
+        <w:t>Bundestagswahl 2017</w:t>
       </w:r>
       <w:r>
         <w:t xml:space="preserve"> sollen anhand der vom ESS </w:t>
@@ -712,10 +744,10 @@
         <w:t xml:space="preserve"> </w:t>
       </w:r>
       <w:r>
-        <w:t>Wahlergebnisse</w:t>
-      </w:r>
-      <w:r>
-        <w:t xml:space="preserve"> und dem Bundestagswahlergebnis von 2017 verglichen</w:t>
+        <w:t xml:space="preserve">und dem tatsächlichen Wahlergebnis </w:t>
+      </w:r>
+      <w:r>
+        <w:t>verglichen</w:t>
       </w:r>
       <w:r>
         <w:t xml:space="preserve"> werden</w:t>
@@ -759,7 +791,13 @@
         <w:t xml:space="preserve">Dies spricht für die Verwendung </w:t>
       </w:r>
       <w:r>
-        <w:t>alternative Selektionsmechanismen</w:t>
+        <w:t>alternative</w:t>
+      </w:r>
+      <w:r>
+        <w:t>r</w:t>
+      </w:r>
+      <w:r>
+        <w:t xml:space="preserve"> Selektionsmechanismen</w:t>
       </w:r>
       <w:r>
         <w:t>,</w:t>
@@ -792,7 +830,13 @@
         <w:t>s</w:t>
       </w:r>
       <w:r>
-        <w:t xml:space="preserve"> starke Verzerrungen </w:t>
+        <w:t xml:space="preserve"> </w:t>
+      </w:r>
+      <w:r>
+        <w:t xml:space="preserve">sich </w:t>
+      </w:r>
+      <w:r>
+        <w:t xml:space="preserve">starke Verzerrungen </w:t>
       </w:r>
       <w:r>
         <w:t xml:space="preserve">in </w:t>
@@ -801,10 +845,7 @@
         <w:t>den Wahlergebnissen</w:t>
       </w:r>
       <w:r>
-        <w:t xml:space="preserve">, </w:t>
-      </w:r>
-      <w:r>
-        <w:t xml:space="preserve">sich </w:t>
+        <w:t xml:space="preserve"> </w:t>
       </w:r>
       <w:r>
         <w:t xml:space="preserve">teilweise </w:t>
@@ -825,16 +866,28 @@
         <w:t>können</w:t>
       </w:r>
       <w:r>
-        <w:t xml:space="preserve"> auch die </w:t>
+        <w:t xml:space="preserve"> </w:t>
+      </w:r>
+      <w:r>
+        <w:t xml:space="preserve">durch den Ansatz </w:t>
+      </w:r>
+      <w:r>
+        <w:t>auch</w:t>
+      </w:r>
+      <w:r>
+        <w:t xml:space="preserve"> vergleichbare</w:t>
+      </w:r>
+      <w:r>
+        <w:t xml:space="preserve"> </w:t>
       </w:r>
       <w:r>
         <w:t>Grenzen</w:t>
       </w:r>
       <w:r>
-        <w:t xml:space="preserve"> des Ansatzes</w:t>
-      </w:r>
-      <w:r>
-        <w:t>, bei der Korrektur von Einstellungen</w:t>
+        <w:t xml:space="preserve"> </w:t>
+      </w:r>
+      <w:r>
+        <w:t>bei der Korrektur von Einstellungen</w:t>
       </w:r>
       <w:r>
         <w:t xml:space="preserve"> und Meinungen</w:t>
@@ -1551,7 +1604,7 @@
 </file>
 
 <file path=customXml/itemProps1.xml><?xml version="1.0" encoding="utf-8"?>
-<ds:datastoreItem xmlns:ds="http://schemas.openxmlformats.org/officeDocument/2006/customXml" ds:itemID="{52D4EE6A-51E1-4127-8DA5-3C008D26BC60}">
+<ds:datastoreItem xmlns:ds="http://schemas.openxmlformats.org/officeDocument/2006/customXml" ds:itemID="{DA52233D-9BB7-4015-BE8B-6FEB356A7212}">
   <ds:schemaRefs>
     <ds:schemaRef ds:uri="http://schemas.openxmlformats.org/officeDocument/2006/bibliography"/>
   </ds:schemaRefs>

</xml_diff>

<commit_message>
Abstract Ulli statistische Woche
</commit_message>
<xml_diff>
--- a/abstract_statistische_woche/Zusammenfassung.docx
+++ b/abstract_statistische_woche/Zusammenfassung.docx
@@ -171,7 +171,15 @@
         <w:t>Implementation von</w:t>
       </w:r>
       <w:r>
-        <w:t xml:space="preserve"> Gadgets auf Webseiten </w:t>
+        <w:t xml:space="preserve"> </w:t>
+      </w:r>
+      <w:proofErr w:type="spellStart"/>
+      <w:r>
+        <w:t>Widgets</w:t>
+      </w:r>
+      <w:proofErr w:type="spellEnd"/>
+      <w:r>
+        <w:t xml:space="preserve"> auf Webseiten </w:t>
       </w:r>
       <w:r>
         <w:t xml:space="preserve">unkontrolliert </w:t>
@@ -464,7 +472,13 @@
         <w:rPr>
           <w:i/>
         </w:rPr>
-        <w:t>Netzwerkzugang</w:t>
+        <w:t>Internet</w:t>
+      </w:r>
+      <w:r>
+        <w:rPr>
+          <w:i/>
+        </w:rPr>
+        <w:t>zugang</w:t>
       </w:r>
       <w:r>
         <w:t xml:space="preserve">. </w:t>
@@ -552,6 +566,8 @@
       <w:r>
         <w:t xml:space="preserve"> Runde des</w:t>
       </w:r>
+      <w:bookmarkStart w:id="0" w:name="_GoBack"/>
+      <w:bookmarkEnd w:id="0"/>
       <w:r>
         <w:t xml:space="preserve"> </w:t>
       </w:r>
@@ -766,143 +782,281 @@
       </w:r>
     </w:p>
     <w:p>
-      <w:r>
+      <w:pPr>
+        <w:rPr>
+          <w:color w:val="FF0000"/>
+        </w:rPr>
+      </w:pPr>
+      <w:r>
+        <w:rPr>
+          <w:color w:val="FF0000"/>
+        </w:rPr>
         <w:t>Erste E</w:t>
       </w:r>
       <w:r>
+        <w:rPr>
+          <w:color w:val="FF0000"/>
+        </w:rPr>
         <w:t xml:space="preserve">rgebnisse </w:t>
       </w:r>
       <w:r>
+        <w:rPr>
+          <w:color w:val="FF0000"/>
+        </w:rPr>
         <w:t>zeigen,</w:t>
       </w:r>
       <w:r>
+        <w:rPr>
+          <w:color w:val="FF0000"/>
+        </w:rPr>
         <w:t xml:space="preserve"> da</w:t>
       </w:r>
       <w:r>
+        <w:rPr>
+          <w:color w:val="FF0000"/>
+        </w:rPr>
         <w:t>s</w:t>
       </w:r>
       <w:r>
+        <w:rPr>
+          <w:color w:val="FF0000"/>
+        </w:rPr>
         <w:t>s der klassische Internetzugang nicht mehr selektiv ist</w:t>
       </w:r>
       <w:r>
+        <w:rPr>
+          <w:color w:val="FF0000"/>
+        </w:rPr>
         <w:t xml:space="preserve">. </w:t>
       </w:r>
       <w:r>
+        <w:rPr>
+          <w:color w:val="FF0000"/>
+        </w:rPr>
         <w:t xml:space="preserve">Dies spricht für die Verwendung </w:t>
       </w:r>
       <w:r>
+        <w:rPr>
+          <w:color w:val="FF0000"/>
+        </w:rPr>
         <w:t>alternative</w:t>
       </w:r>
       <w:r>
+        <w:rPr>
+          <w:color w:val="FF0000"/>
+        </w:rPr>
         <w:t>r</w:t>
       </w:r>
       <w:r>
+        <w:rPr>
+          <w:color w:val="FF0000"/>
+        </w:rPr>
         <w:t xml:space="preserve"> Selektionsmechanismen</w:t>
       </w:r>
       <w:r>
+        <w:rPr>
+          <w:color w:val="FF0000"/>
+        </w:rPr>
         <w:t>,</w:t>
       </w:r>
       <w:r>
+        <w:rPr>
+          <w:color w:val="FF0000"/>
+        </w:rPr>
         <w:t xml:space="preserve"> um den QR-Ansatz zu</w:t>
       </w:r>
       <w:r>
-        <w:t xml:space="preserve"> </w:t>
-      </w:r>
-      <w:r>
+        <w:rPr>
+          <w:color w:val="FF0000"/>
+        </w:rPr>
+        <w:t xml:space="preserve"> </w:t>
+      </w:r>
+      <w:r>
+        <w:rPr>
+          <w:color w:val="FF0000"/>
+        </w:rPr>
         <w:t>evaluieren</w:t>
       </w:r>
       <w:r>
+        <w:rPr>
+          <w:color w:val="FF0000"/>
+        </w:rPr>
         <w:t xml:space="preserve">. </w:t>
       </w:r>
       <w:r>
+        <w:rPr>
+          <w:color w:val="FF0000"/>
+        </w:rPr>
         <w:t>Die alternativen Modelle zeigen</w:t>
       </w:r>
       <w:r>
+        <w:rPr>
+          <w:color w:val="FF0000"/>
+        </w:rPr>
         <w:t xml:space="preserve"> zudem</w:t>
       </w:r>
       <w:r>
+        <w:rPr>
+          <w:color w:val="FF0000"/>
+        </w:rPr>
         <w:t>,</w:t>
       </w:r>
       <w:r>
+        <w:rPr>
+          <w:color w:val="FF0000"/>
+        </w:rPr>
         <w:t xml:space="preserve"> das</w:t>
       </w:r>
       <w:r>
+        <w:rPr>
+          <w:color w:val="FF0000"/>
+        </w:rPr>
         <w:t>s</w:t>
       </w:r>
       <w:r>
-        <w:t xml:space="preserve"> </w:t>
-      </w:r>
-      <w:r>
+        <w:rPr>
+          <w:color w:val="FF0000"/>
+        </w:rPr>
+        <w:t xml:space="preserve"> </w:t>
+      </w:r>
+      <w:r>
+        <w:rPr>
+          <w:color w:val="FF0000"/>
+        </w:rPr>
         <w:t xml:space="preserve">sich </w:t>
       </w:r>
       <w:r>
+        <w:rPr>
+          <w:color w:val="FF0000"/>
+        </w:rPr>
         <w:t xml:space="preserve">starke Verzerrungen </w:t>
       </w:r>
       <w:r>
+        <w:rPr>
+          <w:color w:val="FF0000"/>
+        </w:rPr>
         <w:t xml:space="preserve">in </w:t>
       </w:r>
       <w:r>
+        <w:rPr>
+          <w:color w:val="FF0000"/>
+        </w:rPr>
         <w:t>den Wahlergebnissen</w:t>
       </w:r>
       <w:r>
-        <w:t xml:space="preserve"> </w:t>
-      </w:r>
-      <w:r>
+        <w:rPr>
+          <w:color w:val="FF0000"/>
+        </w:rPr>
+        <w:t xml:space="preserve"> </w:t>
+      </w:r>
+      <w:r>
+        <w:rPr>
+          <w:color w:val="FF0000"/>
+        </w:rPr>
         <w:t xml:space="preserve">teilweise </w:t>
       </w:r>
       <w:r>
+        <w:rPr>
+          <w:color w:val="FF0000"/>
+        </w:rPr>
         <w:t xml:space="preserve">sehr gut </w:t>
       </w:r>
       <w:r>
+        <w:rPr>
+          <w:color w:val="FF0000"/>
+        </w:rPr>
         <w:t>k</w:t>
       </w:r>
       <w:r>
+        <w:rPr>
+          <w:color w:val="FF0000"/>
+        </w:rPr>
         <w:t>orrigieren lassen</w:t>
       </w:r>
       <w:r>
+        <w:rPr>
+          <w:color w:val="FF0000"/>
+        </w:rPr>
         <w:t xml:space="preserve">. Gleichzeitig </w:t>
       </w:r>
       <w:r>
+        <w:rPr>
+          <w:color w:val="FF0000"/>
+        </w:rPr>
         <w:t>können</w:t>
       </w:r>
       <w:r>
-        <w:t xml:space="preserve"> </w:t>
-      </w:r>
-      <w:r>
+        <w:rPr>
+          <w:color w:val="FF0000"/>
+        </w:rPr>
+        <w:t xml:space="preserve"> </w:t>
+      </w:r>
+      <w:r>
+        <w:rPr>
+          <w:color w:val="FF0000"/>
+        </w:rPr>
         <w:t xml:space="preserve">durch den Ansatz </w:t>
       </w:r>
       <w:r>
+        <w:rPr>
+          <w:color w:val="FF0000"/>
+        </w:rPr>
         <w:t>auch</w:t>
       </w:r>
       <w:r>
+        <w:rPr>
+          <w:color w:val="FF0000"/>
+        </w:rPr>
         <w:t xml:space="preserve"> vergleichbare</w:t>
       </w:r>
       <w:r>
-        <w:t xml:space="preserve"> </w:t>
-      </w:r>
-      <w:r>
+        <w:rPr>
+          <w:color w:val="FF0000"/>
+        </w:rPr>
+        <w:t xml:space="preserve"> </w:t>
+      </w:r>
+      <w:r>
+        <w:rPr>
+          <w:color w:val="FF0000"/>
+        </w:rPr>
         <w:t>Grenzen</w:t>
       </w:r>
       <w:r>
-        <w:t xml:space="preserve"> </w:t>
-      </w:r>
-      <w:r>
+        <w:rPr>
+          <w:color w:val="FF0000"/>
+        </w:rPr>
+        <w:t xml:space="preserve"> </w:t>
+      </w:r>
+      <w:r>
+        <w:rPr>
+          <w:color w:val="FF0000"/>
+        </w:rPr>
         <w:t>bei der Korrektur von Einstellungen</w:t>
       </w:r>
       <w:r>
+        <w:rPr>
+          <w:color w:val="FF0000"/>
+        </w:rPr>
         <w:t xml:space="preserve"> und Meinungen</w:t>
       </w:r>
       <w:r>
+        <w:rPr>
+          <w:color w:val="FF0000"/>
+        </w:rPr>
         <w:t xml:space="preserve"> deutlich</w:t>
       </w:r>
       <w:r>
+        <w:rPr>
+          <w:color w:val="FF0000"/>
+        </w:rPr>
         <w:t xml:space="preserve"> gemacht werden</w:t>
       </w:r>
       <w:r>
+        <w:rPr>
+          <w:color w:val="FF0000"/>
+        </w:rPr>
         <w:t xml:space="preserve">. </w:t>
       </w:r>
-      <w:bookmarkStart w:id="0" w:name="_GoBack"/>
-      <w:bookmarkEnd w:id="0"/>
     </w:p>
     <w:sectPr>
       <w:pgSz w:w="11906" w:h="16838"/>
@@ -1604,7 +1758,7 @@
 </file>
 
 <file path=customXml/itemProps1.xml><?xml version="1.0" encoding="utf-8"?>
-<ds:datastoreItem xmlns:ds="http://schemas.openxmlformats.org/officeDocument/2006/customXml" ds:itemID="{DA52233D-9BB7-4015-BE8B-6FEB356A7212}">
+<ds:datastoreItem xmlns:ds="http://schemas.openxmlformats.org/officeDocument/2006/customXml" ds:itemID="{977DA4D4-7433-471B-93A7-783EDD7CFC29}">
   <ds:schemaRefs>
     <ds:schemaRef ds:uri="http://schemas.openxmlformats.org/officeDocument/2006/bibliography"/>
   </ds:schemaRefs>

</xml_diff>